<commit_message>
Just committing because I'm paranoid
</commit_message>
<xml_diff>
--- a/Programming Assignment CSE 460 Report Template.docx
+++ b/Programming Assignment CSE 460 Report Template.docx
@@ -596,17 +596,74 @@
     <w:p>
       <w:pPr>
         <w:pStyle w:val="Body"/>
+        <w:ind w:left="720" w:firstLine="720"/>
+      </w:pPr>
+      <w:r>
+        <w:t>Please note that while the actual content of the code generated by Astah was not changed (Aside from commenting out return statements and such), I did format it slightly. Some comments caused the screen to sidescroll, so I split it up into multiple lines.</w:t>
+      </w:r>
+    </w:p>
+    <w:p>
+      <w:pPr>
+        <w:pStyle w:val="Body"/>
+        <w:ind w:left="720" w:firstLine="720"/>
+      </w:pPr>
+      <w:r>
+        <w:lastRenderedPageBreak/>
+        <w:t>Also, Astah seems to generate code with opening curly braces at the end of a line. Since I prefer to have curly braces on their own line, I changed that to make it more readable to myself.</w:t>
+      </w:r>
+    </w:p>
+    <w:p>
+      <w:pPr>
+        <w:pStyle w:val="Body"/>
         <w:ind w:left="720" w:firstLine="0"/>
       </w:pPr>
-      <w:r>
-        <w:t xml:space="preserve">Please note that while the actual content of the code generated by Astah was not changed (Aside from commenting out return statements and such), I did format it slightly. Some comments caused the screen to sidescroll, so I split it up into multiple lines. Also, Astah </w:t>
-      </w:r>
-      <w:r>
-        <w:lastRenderedPageBreak/>
-        <w:t>seems to generate code with opening curly braces at the end of a line. Since I prefer to have curly braces on their own line, I changed that to make it more readable to myself.</w:t>
+    </w:p>
+    <w:p>
+      <w:pPr>
+        <w:pStyle w:val="Body"/>
+        <w:ind w:left="720" w:firstLine="720"/>
+      </w:pPr>
+      <w:r>
+        <w:t xml:space="preserve">I would also like to note that with the specs given, there can only be a single subscriber, publisher, forum, and thread per name (for each). We can’t have two threads named “I need help,” for example, or </w:t>
+      </w:r>
+      <w:r>
+        <w:t>two subscribers named “Bob Jones</w:t>
+      </w:r>
+      <w:r>
+        <w:t>.”</w:t>
+      </w:r>
+    </w:p>
+    <w:p>
+      <w:pPr>
+        <w:pStyle w:val="Body"/>
+        <w:ind w:left="720" w:firstLine="720"/>
+      </w:pPr>
+      <w:r>
+        <w:t xml:space="preserve">Normally, I’d implement some kind of ID </w:t>
+      </w:r>
+      <w:r>
+        <w:t xml:space="preserve">number </w:t>
       </w:r>
       <w:bookmarkStart w:id="1" w:name="_GoBack"/>
       <w:bookmarkEnd w:id="1"/>
+      <w:r>
+        <w:t>system to work around this. However, the spec provides no way to differentiate between starting a second thread with the title “I need help” and posting in the old one. As such, IDs would be useless.</w:t>
+      </w:r>
+    </w:p>
+    <w:p>
+      <w:pPr>
+        <w:pStyle w:val="Body"/>
+        <w:ind w:left="720" w:firstLine="720"/>
+      </w:pPr>
+      <w:r>
+        <w:t>In short, the specs are to blame for the limited nature of this program, not the design.</w:t>
+      </w:r>
+    </w:p>
+    <w:p>
+      <w:pPr>
+        <w:pStyle w:val="Body"/>
+        <w:ind w:left="720" w:firstLine="0"/>
+      </w:pPr>
     </w:p>
     <w:p>
       <w:pPr>
@@ -1900,7 +1957,7 @@
     <w:lsdException w:name="HTML Sample" w:locked="1"/>
     <w:lsdException w:name="HTML Typewriter" w:locked="1"/>
     <w:lsdException w:name="HTML Variable" w:locked="1"/>
-    <w:lsdException w:name="Normal Table" w:locked="1"/>
+    <w:lsdException w:name="Normal Table" w:locked="1" w:semiHidden="1" w:unhideWhenUsed="1"/>
     <w:lsdException w:name="annotation subject" w:locked="1"/>
     <w:lsdException w:name="No List" w:locked="1" w:semiHidden="1" w:unhideWhenUsed="1"/>
     <w:lsdException w:name="Outline List 1" w:locked="1" w:semiHidden="1" w:unhideWhenUsed="1"/>
@@ -1944,10 +2001,10 @@
     <w:lsdException w:name="Table Elegant" w:locked="1" w:semiHidden="1" w:unhideWhenUsed="1"/>
     <w:lsdException w:name="Table Professional" w:locked="1" w:semiHidden="1" w:unhideWhenUsed="1"/>
     <w:lsdException w:name="Table Subtle 1" w:locked="1" w:semiHidden="1" w:unhideWhenUsed="1"/>
-    <w:lsdException w:name="Table Subtle 2" w:locked="1"/>
+    <w:lsdException w:name="Table Subtle 2" w:locked="1" w:semiHidden="1" w:unhideWhenUsed="1"/>
     <w:lsdException w:name="Table Web 1" w:locked="1" w:semiHidden="1" w:unhideWhenUsed="1"/>
     <w:lsdException w:name="Table Web 2" w:locked="1" w:semiHidden="1" w:unhideWhenUsed="1"/>
-    <w:lsdException w:name="Table Web 3" w:locked="1"/>
+    <w:lsdException w:name="Table Web 3" w:locked="1" w:semiHidden="1" w:unhideWhenUsed="1"/>
     <w:lsdException w:name="Balloon Text" w:locked="1"/>
     <w:lsdException w:name="Table Grid" w:locked="1"/>
     <w:lsdException w:name="Table Theme" w:locked="1" w:semiHidden="1" w:unhideWhenUsed="1"/>
@@ -3375,7 +3432,7 @@
 </file>
 
 <file path=customXml/itemProps1.xml><?xml version="1.0" encoding="utf-8"?>
-<ds:datastoreItem xmlns:ds="http://schemas.openxmlformats.org/officeDocument/2006/customXml" ds:itemID="{6CFBF55F-1957-4A89-8ED0-8C9CD45EDD90}">
+<ds:datastoreItem xmlns:ds="http://schemas.openxmlformats.org/officeDocument/2006/customXml" ds:itemID="{97436958-290E-4DDF-8D40-E9C1F205DC47}">
   <ds:schemaRefs>
     <ds:schemaRef ds:uri="http://schemas.openxmlformats.org/officeDocument/2006/bibliography"/>
   </ds:schemaRefs>

</xml_diff>